<commit_message>
updated structure of lab 2 on SP
</commit_message>
<xml_diff>
--- a/SP/labs/lab2/answers.docx
+++ b/SP/labs/lab2/answers.docx
@@ -33,8 +33,6 @@
         </w:rPr>
         <w:t xml:space="preserve"> </w:t>
       </w:r>
-      <w:bookmarkStart w:id="0" w:name="_GoBack"/>
-      <w:bookmarkEnd w:id="0"/>
       <w:proofErr w:type="spellStart"/>
       <w:r>
         <w:t>Object</w:t>
@@ -62,10 +60,7 @@
     </w:p>
     <w:p>
       <w:r>
-        <w:t>Может применяться во всех операционных системах,</w:t>
-      </w:r>
-      <w:r>
-        <w:t xml:space="preserve"> но прижилась только в </w:t>
+        <w:t xml:space="preserve">Может применяться во всех операционных системах, но прижилась только в </w:t>
       </w:r>
       <w:proofErr w:type="spellStart"/>
       <w:r>
@@ -78,10 +73,7 @@
     </w:p>
     <w:p>
       <w:r>
-        <w:t>COM-программирование: разработка программного об</w:t>
-      </w:r>
-      <w:r>
-        <w:t>еспечения, имеющего модель COM.</w:t>
+        <w:t>COM-программирование: разработка программного обеспечения, имеющего модель COM.</w:t>
       </w:r>
     </w:p>
     <w:p>
@@ -980,881 +972,890 @@
         <w:t> — это контракт, который обязуется выполнять компонент.</w:t>
       </w:r>
     </w:p>
+    <w:p>
+      <w:r>
+        <w:t>2. Что такое COM-объект(компонент)? CLSID?</w:t>
+      </w:r>
+    </w:p>
+    <w:p>
+      <w:r>
+        <w:t xml:space="preserve">COM-объект: специализированный объект времени исполнения (экземпляр). </w:t>
+      </w:r>
+    </w:p>
+    <w:p>
+      <w:r>
+        <w:t>CLSID - это идентификатор COM-компонента</w:t>
+      </w:r>
+    </w:p>
+    <w:p>
+      <w:r>
+        <w:t>3. Что такое GUID? Где применяется GUID? Размер GUID-идентификатора?</w:t>
+      </w:r>
+    </w:p>
+    <w:p>
+      <w:r>
+        <w:t xml:space="preserve">GUID - тип данных размером 128 бит, который используется для идентификации </w:t>
+      </w:r>
+      <w:proofErr w:type="spellStart"/>
+      <w:r>
+        <w:t>com-компонета</w:t>
+      </w:r>
+      <w:proofErr w:type="spellEnd"/>
+      <w:r>
+        <w:t xml:space="preserve"> или </w:t>
+      </w:r>
+      <w:proofErr w:type="spellStart"/>
+      <w:r>
+        <w:t>com</w:t>
+      </w:r>
+      <w:proofErr w:type="spellEnd"/>
+      <w:r>
+        <w:t>-интерфейса</w:t>
+      </w:r>
+    </w:p>
+    <w:p>
+      <w:r>
+        <w:t>4. Какие типы COM-контейнеров бывают?</w:t>
+      </w:r>
+    </w:p>
+    <w:p>
+      <w:proofErr w:type="spellStart"/>
+      <w:proofErr w:type="gramStart"/>
+      <w:r>
+        <w:t>exe</w:t>
+      </w:r>
+      <w:proofErr w:type="spellEnd"/>
+      <w:proofErr w:type="gramEnd"/>
+      <w:r>
+        <w:t xml:space="preserve"> и </w:t>
+      </w:r>
+      <w:proofErr w:type="spellStart"/>
+      <w:r>
+        <w:t>dll</w:t>
+      </w:r>
+      <w:proofErr w:type="spellEnd"/>
+    </w:p>
+    <w:p>
+      <w:r>
+        <w:t>5. Что является клиентом и сервером в COM?</w:t>
+      </w:r>
+    </w:p>
+    <w:p>
+      <w:proofErr w:type="gramStart"/>
+      <w:r>
+        <w:t>сервер</w:t>
+      </w:r>
+      <w:proofErr w:type="gramEnd"/>
+      <w:r>
+        <w:t xml:space="preserve"> - это программный модуль, который реализует COM-компоненты</w:t>
+      </w:r>
+    </w:p>
+    <w:p>
+      <w:proofErr w:type="gramStart"/>
+      <w:r>
+        <w:t>клиент</w:t>
+      </w:r>
+      <w:proofErr w:type="gramEnd"/>
+      <w:r>
+        <w:t xml:space="preserve"> - это программный модуль, который создает экземпляры </w:t>
+      </w:r>
+      <w:proofErr w:type="spellStart"/>
+      <w:r>
+        <w:t>com</w:t>
+      </w:r>
+      <w:proofErr w:type="spellEnd"/>
+      <w:r>
+        <w:t>-компонентов и использует их</w:t>
+      </w:r>
+    </w:p>
+    <w:p>
+      <w:r>
+        <w:lastRenderedPageBreak/>
+        <w:t xml:space="preserve">*в качестве COM-клиента может выступать COM-сервер.  </w:t>
+      </w:r>
+    </w:p>
+    <w:p>
+      <w:r>
+        <w:t xml:space="preserve">6. Поясните понятия «однокомпонентный» и «многокомпонентный» COM-сервер. </w:t>
+      </w:r>
+    </w:p>
+    <w:p>
+      <w:proofErr w:type="spellStart"/>
+      <w:proofErr w:type="gramStart"/>
+      <w:r>
+        <w:t>com</w:t>
+      </w:r>
+      <w:proofErr w:type="spellEnd"/>
+      <w:proofErr w:type="gramEnd"/>
+      <w:r>
+        <w:t>-сервер называется "</w:t>
+      </w:r>
+      <w:proofErr w:type="spellStart"/>
+      <w:r>
+        <w:t>однокомпонентым</w:t>
+      </w:r>
+      <w:proofErr w:type="spellEnd"/>
+      <w:r>
+        <w:t xml:space="preserve">" если состоит из одного пользовательского компонента помимо стандартного компонента, который реализует интерфейс </w:t>
+      </w:r>
+      <w:proofErr w:type="spellStart"/>
+      <w:r>
+        <w:t>IClassFactory</w:t>
+      </w:r>
+      <w:proofErr w:type="spellEnd"/>
+    </w:p>
+    <w:p>
+      <w:r>
+        <w:t>"многокомпонентный" сервер состоит из нескольких пользовательских компонентов</w:t>
+      </w:r>
+    </w:p>
     <w:p/>
     <w:p>
-      <w:r>
-        <w:t>2. Что тако</w:t>
-      </w:r>
-      <w:r>
-        <w:t>е COM-объект(компонент)? CLSID?</w:t>
-      </w:r>
-    </w:p>
-    <w:p>
-      <w:r>
-        <w:t xml:space="preserve">COM-объект: специализированный объект времени исполнения (экземпляр). </w:t>
-      </w:r>
-    </w:p>
-    <w:p>
-      <w:r>
-        <w:t>CLSID - э</w:t>
-      </w:r>
-      <w:r>
-        <w:t>то идентификатор COM-компонента</w:t>
-      </w:r>
-    </w:p>
-    <w:p>
-      <w:r>
-        <w:t>3. Что такое GUID? Где применяется GUID? Размер GUID-идентификатора?</w:t>
-      </w:r>
-    </w:p>
-    <w:p>
-      <w:r>
-        <w:t xml:space="preserve">GUID - тип данных размером 128 бит, который используется для идентификации </w:t>
-      </w:r>
-      <w:proofErr w:type="spellStart"/>
-      <w:r>
-        <w:t>c</w:t>
-      </w:r>
-      <w:r>
-        <w:t>om-компонета</w:t>
-      </w:r>
-      <w:proofErr w:type="spellEnd"/>
-      <w:r>
-        <w:t xml:space="preserve"> или </w:t>
-      </w:r>
-      <w:proofErr w:type="spellStart"/>
+      <w:pPr>
+        <w:rPr>
+          <w:lang w:val="en-US"/>
+        </w:rPr>
+      </w:pPr>
+      <w:r>
+        <w:rPr>
+          <w:lang w:val="en-US"/>
+        </w:rPr>
+        <w:t xml:space="preserve">7. </w:t>
+      </w:r>
+      <w:r>
+        <w:t>Поясните</w:t>
+      </w:r>
+      <w:r>
+        <w:rPr>
+          <w:lang w:val="en-US"/>
+        </w:rPr>
+        <w:t xml:space="preserve"> </w:t>
+      </w:r>
+      <w:r>
+        <w:t>типы</w:t>
+      </w:r>
+      <w:r>
+        <w:rPr>
+          <w:lang w:val="en-US"/>
+        </w:rPr>
+        <w:t xml:space="preserve"> COM-</w:t>
+      </w:r>
+      <w:r>
+        <w:t>серверов</w:t>
+      </w:r>
+      <w:r>
+        <w:rPr>
+          <w:lang w:val="en-US"/>
+        </w:rPr>
+        <w:t xml:space="preserve">: CLSCTX_INPROC_SERVER, CLSCTX_LOCAL_SERVER, </w:t>
+      </w:r>
+      <w:r>
+        <w:t>С</w:t>
+      </w:r>
+      <w:r>
+        <w:rPr>
+          <w:lang w:val="en-US"/>
+        </w:rPr>
+        <w:t xml:space="preserve">LSCTX_REMOTE_SERVER. </w:t>
+      </w:r>
+    </w:p>
+    <w:p>
+      <w:pPr>
+        <w:rPr>
+          <w:lang w:val="en-US"/>
+        </w:rPr>
+      </w:pPr>
+      <w:r>
+        <w:rPr>
+          <w:lang w:val="en-US"/>
+        </w:rPr>
+        <w:t xml:space="preserve">CLSCTX_INPROC_SERVER - </w:t>
+      </w:r>
+      <w:proofErr w:type="spellStart"/>
+      <w:r>
+        <w:rPr>
+          <w:lang w:val="en-US"/>
+        </w:rPr>
+        <w:t>dll</w:t>
+      </w:r>
+      <w:proofErr w:type="spellEnd"/>
+      <w:r>
+        <w:rPr>
+          <w:lang w:val="en-US"/>
+        </w:rPr>
+        <w:t>-</w:t>
+      </w:r>
+      <w:r>
+        <w:t>сервер</w:t>
+      </w:r>
+      <w:r>
+        <w:rPr>
+          <w:lang w:val="en-US"/>
+        </w:rPr>
+        <w:t xml:space="preserve"> </w:t>
+      </w:r>
+      <w:proofErr w:type="spellStart"/>
+      <w:r>
+        <w:t>внутрипроцессовый</w:t>
+      </w:r>
+      <w:proofErr w:type="spellEnd"/>
+    </w:p>
+    <w:p>
+      <w:r>
+        <w:t xml:space="preserve">CLSCTX_LOCAL_SERVER - </w:t>
+      </w:r>
+      <w:proofErr w:type="spellStart"/>
+      <w:r>
+        <w:t>exe</w:t>
+      </w:r>
+      <w:proofErr w:type="spellEnd"/>
+      <w:r>
+        <w:t>-сервер, который работает за пределами процесса, но на той же машине</w:t>
+      </w:r>
+    </w:p>
+    <w:p>
+      <w:r>
+        <w:t xml:space="preserve">СLSCTX_REMOTE_SERVER - </w:t>
+      </w:r>
+      <w:proofErr w:type="spellStart"/>
+      <w:r>
+        <w:t>exe</w:t>
+      </w:r>
+      <w:proofErr w:type="spellEnd"/>
+      <w:r>
+        <w:t>-сервер, который работает на удаленной машине</w:t>
+      </w:r>
+    </w:p>
+    <w:p/>
+    <w:p>
+      <w:r>
+        <w:t xml:space="preserve">8. Как называется имя библиотеки, обеспечивающей работу COM-приложений.   </w:t>
+      </w:r>
+    </w:p>
+    <w:p>
+      <w:r>
+        <w:t>OLE32</w:t>
+      </w:r>
+    </w:p>
+    <w:p/>
+    <w:p>
+      <w:r>
+        <w:t xml:space="preserve">9. Поясните назначение типа и структуру HRESULT.  </w:t>
+      </w:r>
+    </w:p>
+    <w:p>
+      <w:r>
+        <w:t xml:space="preserve">HRESULT тип данных который хранит информацию о результате вызова функции компонента </w:t>
+      </w:r>
+    </w:p>
+    <w:p>
+      <w:proofErr w:type="gramStart"/>
+      <w:r>
+        <w:t>размер</w:t>
+      </w:r>
+      <w:proofErr w:type="gramEnd"/>
+      <w:r>
+        <w:t xml:space="preserve"> 32 бит</w:t>
+      </w:r>
+    </w:p>
+    <w:p>
+      <w:proofErr w:type="gramStart"/>
+      <w:r>
+        <w:t>первый</w:t>
+      </w:r>
+      <w:proofErr w:type="gramEnd"/>
+      <w:r>
+        <w:t xml:space="preserve"> бит указывает на успешность выполнения функции</w:t>
+      </w:r>
+    </w:p>
+    <w:p>
+      <w:proofErr w:type="gramStart"/>
+      <w:r>
+        <w:t>следующие</w:t>
+      </w:r>
+      <w:proofErr w:type="gramEnd"/>
+      <w:r>
+        <w:t xml:space="preserve"> 15 бит хранят информацию о типе ошибке</w:t>
+      </w:r>
+    </w:p>
+    <w:p>
+      <w:proofErr w:type="gramStart"/>
+      <w:r>
+        <w:t>и</w:t>
+      </w:r>
+      <w:proofErr w:type="gramEnd"/>
+      <w:r>
+        <w:t xml:space="preserve"> последние 16 бит хранят специфическую информацию об ошибке</w:t>
+      </w:r>
+    </w:p>
+    <w:p/>
+    <w:p>
+      <w:r>
+        <w:t>10. Что такое COM-</w:t>
+      </w:r>
+      <w:proofErr w:type="spellStart"/>
+      <w:r>
+        <w:t>интерфе</w:t>
+      </w:r>
+      <w:proofErr w:type="spellEnd"/>
+      <w:r>
+        <w:rPr>
+          <w:lang w:val="en-US"/>
+        </w:rPr>
+        <w:t>q</w:t>
+      </w:r>
+      <w:bookmarkStart w:id="0" w:name="_GoBack"/>
+      <w:bookmarkEnd w:id="0"/>
+      <w:proofErr w:type="spellStart"/>
+      <w:r>
+        <w:t>йс</w:t>
+      </w:r>
+      <w:proofErr w:type="spellEnd"/>
+      <w:r>
+        <w:t xml:space="preserve">? </w:t>
+      </w:r>
+    </w:p>
+    <w:p>
+      <w:r>
+        <w:t>COM-интерфейс представляет собой способ взаимодействия между компонентами в рамках архитектуры COM.</w:t>
+      </w:r>
+    </w:p>
+    <w:p/>
+    <w:p>
+      <w:r>
+        <w:t>11. Чем характеризуется COM-интерфейс?</w:t>
+      </w:r>
+    </w:p>
+    <w:p>
+      <w:proofErr w:type="gramStart"/>
+      <w:r>
+        <w:t>1)идентификатор</w:t>
+      </w:r>
+      <w:proofErr w:type="gramEnd"/>
+      <w:r>
+        <w:t>, который имеет тип GUID, 2)методы, 3)свойства</w:t>
+      </w:r>
+    </w:p>
+    <w:p/>
+    <w:p>
+      <w:r>
+        <w:t>12. Что значит «стандартный» COM-интерфейс?</w:t>
+      </w:r>
+    </w:p>
+    <w:p>
+      <w:r>
+        <w:t xml:space="preserve">"стандартный" </w:t>
+      </w:r>
+      <w:proofErr w:type="spellStart"/>
+      <w:proofErr w:type="gramStart"/>
       <w:r>
         <w:t>com</w:t>
       </w:r>
       <w:proofErr w:type="spellEnd"/>
       <w:r>
-        <w:t>-интерфейса</w:t>
-      </w:r>
-    </w:p>
-    <w:p>
-      <w:r>
-        <w:t>4. Какие типы COM-контейнеров бывают?</w:t>
-      </w:r>
-    </w:p>
-    <w:p>
-      <w:proofErr w:type="spellStart"/>
+        <w:t>-интерфейс это</w:t>
+      </w:r>
+      <w:proofErr w:type="gramEnd"/>
+      <w:r>
+        <w:t xml:space="preserve"> интерфейс который описан в спецификации COM - все знают его IID</w:t>
+      </w:r>
+    </w:p>
+    <w:p/>
+    <w:p>
+      <w:r>
+        <w:lastRenderedPageBreak/>
+        <w:t>13. Назовите два стандартных COM-интерфейса.</w:t>
+      </w:r>
+    </w:p>
+    <w:p>
+      <w:proofErr w:type="spellStart"/>
+      <w:r>
+        <w:t>IUnknown</w:t>
+      </w:r>
+      <w:proofErr w:type="spellEnd"/>
+    </w:p>
+    <w:p>
+      <w:proofErr w:type="spellStart"/>
+      <w:r>
+        <w:t>IClassFactory</w:t>
+      </w:r>
+      <w:proofErr w:type="spellEnd"/>
+    </w:p>
+    <w:p/>
+    <w:p>
+      <w:r>
+        <w:t xml:space="preserve">14. Перечислите методы интерфейса </w:t>
+      </w:r>
+      <w:proofErr w:type="spellStart"/>
+      <w:r>
+        <w:t>IUnknown</w:t>
+      </w:r>
+      <w:proofErr w:type="spellEnd"/>
+      <w:r>
+        <w:t xml:space="preserve"> и поясните их назначение. </w:t>
+      </w:r>
+    </w:p>
+    <w:p>
+      <w:r>
+        <w:t xml:space="preserve">* </w:t>
+      </w:r>
+      <w:proofErr w:type="spellStart"/>
+      <w:r>
+        <w:t>QueryInterface</w:t>
+      </w:r>
+      <w:proofErr w:type="spellEnd"/>
+      <w:r>
+        <w:t xml:space="preserve"> (находит интерфейсы по IID)</w:t>
+      </w:r>
+    </w:p>
+    <w:p>
+      <w:r>
+        <w:t xml:space="preserve">* </w:t>
+      </w:r>
+      <w:proofErr w:type="spellStart"/>
+      <w:r>
+        <w:t>AddRef</w:t>
+      </w:r>
+      <w:proofErr w:type="spellEnd"/>
+      <w:r>
+        <w:t xml:space="preserve"> (инкрементирует счетчик ссылок на интерфейс)</w:t>
+      </w:r>
+    </w:p>
+    <w:p>
+      <w:r>
+        <w:t xml:space="preserve">* </w:t>
+      </w:r>
+      <w:proofErr w:type="spellStart"/>
+      <w:r>
+        <w:t>Release</w:t>
+      </w:r>
+      <w:proofErr w:type="spellEnd"/>
+      <w:r>
+        <w:t xml:space="preserve"> (декрементирует счетчик ссылок на интерфейс)</w:t>
+      </w:r>
+    </w:p>
+    <w:p/>
+    <w:p>
+      <w:r>
+        <w:t>15. Что такое «фабрика классов» и для чего она нужна?</w:t>
+      </w:r>
+    </w:p>
+    <w:p>
       <w:proofErr w:type="gramStart"/>
       <w:r>
-        <w:t>exe</w:t>
-      </w:r>
-      <w:proofErr w:type="spellEnd"/>
+        <w:t>это</w:t>
+      </w:r>
       <w:proofErr w:type="gramEnd"/>
       <w:r>
+        <w:t xml:space="preserve"> компонент, реализующий интерфейс </w:t>
+      </w:r>
+      <w:proofErr w:type="spellStart"/>
+      <w:r>
+        <w:t>IClassFactory</w:t>
+      </w:r>
+      <w:proofErr w:type="spellEnd"/>
+      <w:r>
+        <w:t>, который создает экземпляры пользовательских компонентов</w:t>
+      </w:r>
+    </w:p>
+    <w:p/>
+    <w:p>
+      <w:r>
+        <w:t xml:space="preserve">16. Перечислите методы интерфейса </w:t>
+      </w:r>
+      <w:proofErr w:type="spellStart"/>
+      <w:r>
+        <w:t>IClassFactory</w:t>
+      </w:r>
+      <w:proofErr w:type="spellEnd"/>
+      <w:r>
+        <w:t xml:space="preserve"> и поясните их назначение.</w:t>
+      </w:r>
+    </w:p>
+    <w:p>
+      <w:r>
+        <w:t xml:space="preserve">* </w:t>
+      </w:r>
+      <w:proofErr w:type="spellStart"/>
+      <w:r>
+        <w:t>CreateInstance</w:t>
+      </w:r>
+      <w:proofErr w:type="spellEnd"/>
+      <w:r>
+        <w:t xml:space="preserve"> (возвращает </w:t>
+      </w:r>
+      <w:proofErr w:type="spellStart"/>
+      <w:r>
+        <w:t>экземляр</w:t>
+      </w:r>
+      <w:proofErr w:type="spellEnd"/>
+      <w:r>
+        <w:t xml:space="preserve"> пользовательского компонента)</w:t>
+      </w:r>
+    </w:p>
+    <w:p>
+      <w:r>
+        <w:t xml:space="preserve">* </w:t>
+      </w:r>
+      <w:proofErr w:type="spellStart"/>
+      <w:r>
+        <w:t>LockServer</w:t>
+      </w:r>
+      <w:proofErr w:type="spellEnd"/>
+      <w:r>
+        <w:t xml:space="preserve"> (запрещает разрушение экземпляра фабрики классов)</w:t>
+      </w:r>
+    </w:p>
+    <w:p/>
+    <w:p>
+      <w:r>
+        <w:t>17. Что такое «счетчик ссылок на интерфейсы»? Для чего он нужен? Каким образом и когда этот счетчик увеличивается и уменьшается?</w:t>
+      </w:r>
+    </w:p>
+    <w:p>
+      <w:r>
+        <w:t xml:space="preserve">Данный </w:t>
+      </w:r>
+      <w:proofErr w:type="spellStart"/>
+      <w:r>
+        <w:t>механиз</w:t>
+      </w:r>
+      <w:proofErr w:type="spellEnd"/>
+      <w:r>
+        <w:t xml:space="preserve"> позволяет узнать когда можно удалить экземпляр компонента из памяти. </w:t>
+      </w:r>
+    </w:p>
+    <w:p>
+      <w:proofErr w:type="spellStart"/>
+      <w:r>
+        <w:t>AddRef</w:t>
+      </w:r>
+      <w:proofErr w:type="spellEnd"/>
+      <w:r>
+        <w:t xml:space="preserve"> - увеличивает</w:t>
+      </w:r>
+    </w:p>
+    <w:p>
+      <w:proofErr w:type="spellStart"/>
+      <w:r>
+        <w:t>Release</w:t>
+      </w:r>
+      <w:proofErr w:type="spellEnd"/>
+      <w:r>
+        <w:t xml:space="preserve"> - уменьшает</w:t>
+      </w:r>
+    </w:p>
+    <w:p/>
+    <w:p>
+      <w:r>
+        <w:t>18. Какое соглашение о вызове и возврате должен обеспечивать метод COM-объекта? Какие методы являются исключением?</w:t>
+      </w:r>
+    </w:p>
+    <w:p>
+      <w:r>
+        <w:t xml:space="preserve">Все методы компонента должны возвращать тип данных HRESULT </w:t>
+      </w:r>
+    </w:p>
+    <w:p>
+      <w:r>
+        <w:t>(</w:t>
+      </w:r>
+      <w:proofErr w:type="gramStart"/>
+      <w:r>
+        <w:t>исключение</w:t>
+      </w:r>
+      <w:proofErr w:type="gramEnd"/>
+      <w:r>
+        <w:t xml:space="preserve"> </w:t>
+      </w:r>
+      <w:proofErr w:type="spellStart"/>
+      <w:r>
+        <w:t>AddRef</w:t>
+      </w:r>
+      <w:proofErr w:type="spellEnd"/>
+      <w:r>
         <w:t xml:space="preserve"> и </w:t>
       </w:r>
       <w:proofErr w:type="spellStart"/>
       <w:r>
+        <w:t>Release</w:t>
+      </w:r>
+      <w:proofErr w:type="spellEnd"/>
+      <w:r>
+        <w:t>)</w:t>
+      </w:r>
+    </w:p>
+    <w:p/>
+    <w:p>
+      <w:r>
+        <w:t>19. Что должен «знать» COM-клиент, чтобы использовать COM-объект?</w:t>
+      </w:r>
+    </w:p>
+    <w:p>
+      <w:r>
+        <w:t>CLSID компонента</w:t>
+      </w:r>
+    </w:p>
+    <w:p>
+      <w:proofErr w:type="gramStart"/>
+      <w:r>
+        <w:t>определение</w:t>
+      </w:r>
+      <w:proofErr w:type="gramEnd"/>
+      <w:r>
+        <w:t xml:space="preserve"> и IID интерфейсов</w:t>
+      </w:r>
+    </w:p>
+    <w:p/>
+    <w:p>
+      <w:r>
+        <w:t xml:space="preserve">20. Объясните в чем заключается процесс регистрации COM-объекта?   </w:t>
+      </w:r>
+    </w:p>
+    <w:p>
+      <w:r>
+        <w:lastRenderedPageBreak/>
+        <w:t xml:space="preserve">Записать в </w:t>
+      </w:r>
+      <w:proofErr w:type="spellStart"/>
+      <w:r>
+        <w:t>реест</w:t>
+      </w:r>
+      <w:proofErr w:type="spellEnd"/>
+      <w:r>
+        <w:t xml:space="preserve"> путь к </w:t>
+      </w:r>
+      <w:proofErr w:type="spellStart"/>
+      <w:r>
         <w:t>dll</w:t>
       </w:r>
       <w:proofErr w:type="spellEnd"/>
-    </w:p>
-    <w:p>
-      <w:r>
-        <w:t>5. Что является клиентом и сервером в COM?</w:t>
+      <w:r>
+        <w:t xml:space="preserve"> и его CLSID</w:t>
+      </w:r>
+    </w:p>
+    <w:p/>
+    <w:p>
+      <w:r>
+        <w:t xml:space="preserve">21. Поясните назначение утилиты regsvr32 и принцип ее работы. </w:t>
       </w:r>
     </w:p>
     <w:p>
       <w:proofErr w:type="gramStart"/>
       <w:r>
-        <w:t>сервер</w:t>
+        <w:t>регистрирует</w:t>
       </w:r>
       <w:proofErr w:type="gramEnd"/>
       <w:r>
-        <w:t xml:space="preserve"> - это программный модуль, который реализует COM-компоненты</w:t>
+        <w:t xml:space="preserve"> удаляет COM-сервер из реестра</w:t>
+      </w:r>
+    </w:p>
+    <w:p/>
+    <w:p>
+      <w:r>
+        <w:t xml:space="preserve">22. Поясните назначение утилиты </w:t>
+      </w:r>
+      <w:proofErr w:type="spellStart"/>
+      <w:r>
+        <w:t>regedit</w:t>
+      </w:r>
+      <w:proofErr w:type="spellEnd"/>
+      <w:r>
+        <w:t>.</w:t>
       </w:r>
     </w:p>
     <w:p>
       <w:proofErr w:type="gramStart"/>
       <w:r>
+        <w:t>позволяет</w:t>
+      </w:r>
+      <w:proofErr w:type="gramEnd"/>
+      <w:r>
+        <w:t xml:space="preserve"> просматривать и изменять реестр</w:t>
+      </w:r>
+    </w:p>
+    <w:p/>
+    <w:p>
+      <w:r>
+        <w:t xml:space="preserve">23. Перечислите пять функций, которые </w:t>
+      </w:r>
+      <w:proofErr w:type="gramStart"/>
+      <w:r>
+        <w:t>экспортируются  COM</w:t>
+      </w:r>
+      <w:proofErr w:type="gramEnd"/>
+      <w:r>
+        <w:t xml:space="preserve">/DLL-контейнером. Поясните назначение этих функций.   </w:t>
+      </w:r>
+    </w:p>
+    <w:p>
+      <w:proofErr w:type="spellStart"/>
+      <w:r>
+        <w:t>DllRegisterServer</w:t>
+      </w:r>
+      <w:proofErr w:type="spellEnd"/>
+      <w:r>
+        <w:t xml:space="preserve"> - исп. regsvr32 для регистрации </w:t>
+      </w:r>
+      <w:proofErr w:type="spellStart"/>
+      <w:r>
+        <w:t>dll</w:t>
+      </w:r>
+      <w:proofErr w:type="spellEnd"/>
+      <w:r>
+        <w:t xml:space="preserve"> в реестре</w:t>
+      </w:r>
+    </w:p>
+    <w:p>
+      <w:proofErr w:type="spellStart"/>
+      <w:r>
+        <w:t>DllUnregisterServer</w:t>
+      </w:r>
+      <w:proofErr w:type="spellEnd"/>
+      <w:r>
+        <w:t xml:space="preserve"> - исп. regsvr32 для удаления </w:t>
+      </w:r>
+      <w:proofErr w:type="spellStart"/>
+      <w:r>
+        <w:t>dll</w:t>
+      </w:r>
+      <w:proofErr w:type="spellEnd"/>
+      <w:r>
+        <w:t xml:space="preserve"> из реестра</w:t>
+      </w:r>
+    </w:p>
+    <w:p>
+      <w:proofErr w:type="spellStart"/>
+      <w:r>
+        <w:t>DllInstall</w:t>
+      </w:r>
+      <w:proofErr w:type="spellEnd"/>
+      <w:r>
+        <w:t xml:space="preserve"> - исп. regsvr32 чтобы понять можно ли вызывать другие функции</w:t>
+      </w:r>
+    </w:p>
+    <w:p>
+      <w:proofErr w:type="spellStart"/>
+      <w:r>
+        <w:t>DllGetClassObject</w:t>
+      </w:r>
+      <w:proofErr w:type="spellEnd"/>
+      <w:r>
+        <w:t xml:space="preserve"> - исп. OLE32 для получения компонента по CLSID</w:t>
+      </w:r>
+    </w:p>
+    <w:p>
+      <w:proofErr w:type="spellStart"/>
+      <w:r>
+        <w:t>DllCanUnloadNow</w:t>
+      </w:r>
+      <w:proofErr w:type="spellEnd"/>
+      <w:r>
+        <w:t xml:space="preserve"> - исп. OLE32 чтобы узнать можно ли выгрузить </w:t>
+      </w:r>
+      <w:proofErr w:type="spellStart"/>
+      <w:r>
+        <w:t>dll</w:t>
+      </w:r>
+      <w:proofErr w:type="spellEnd"/>
+    </w:p>
+    <w:p/>
+    <w:p>
+      <w:r>
+        <w:t>24. Назовите функцию COM-контейнера, которая вызывается OLE32 для получения указатель на фабрику классов.</w:t>
+      </w:r>
+    </w:p>
+    <w:p>
+      <w:proofErr w:type="spellStart"/>
+      <w:r>
+        <w:t>DllGetClassObject</w:t>
+      </w:r>
+      <w:proofErr w:type="spellEnd"/>
+    </w:p>
+    <w:p/>
+    <w:p>
+      <w:r>
+        <w:t xml:space="preserve">25. Назовите функцию фабрики классов, в которой создается объект компонента. </w:t>
+      </w:r>
+    </w:p>
+    <w:p>
+      <w:proofErr w:type="spellStart"/>
+      <w:r>
+        <w:t>CreateInstance</w:t>
+      </w:r>
+      <w:proofErr w:type="spellEnd"/>
+    </w:p>
+    <w:p/>
+    <w:p>
+      <w:r>
+        <w:t>26. Поясните назначение «счетчика экземпляров компонент». Где этот счетчик увеличивается и где уменьшается?</w:t>
+      </w:r>
+    </w:p>
+    <w:p>
+      <w:r>
+        <w:t>Показывает количество активных компонентов</w:t>
+      </w:r>
+    </w:p>
+    <w:p>
+      <w:r>
+        <w:t>Изменяется в конструкторе/деструкторе компонента</w:t>
+      </w:r>
+    </w:p>
+    <w:p/>
+    <w:p>
+      <w:r>
+        <w:t>27. Назовите условие, при котором объект компонента удаляется.</w:t>
+      </w:r>
+    </w:p>
+    <w:p>
+      <w:proofErr w:type="gramStart"/>
+      <w:r>
+        <w:t>счетчик</w:t>
+      </w:r>
+      <w:proofErr w:type="gramEnd"/>
+      <w:r>
+        <w:t xml:space="preserve"> ссылок на интерфейс == 0 и счетчик экземпляров компонента == 0</w:t>
+      </w:r>
+    </w:p>
+    <w:p/>
+    <w:p>
+      <w:r>
+        <w:t xml:space="preserve">28. Объясните на механизм блокировки COM-сервера (функция </w:t>
+      </w:r>
+      <w:proofErr w:type="spellStart"/>
+      <w:r>
+        <w:t>LockServer</w:t>
+      </w:r>
+      <w:proofErr w:type="spellEnd"/>
+      <w:r>
+        <w:t xml:space="preserve"> фабрики классов). </w:t>
+      </w:r>
+    </w:p>
+    <w:p>
+      <w:proofErr w:type="spellStart"/>
+      <w:proofErr w:type="gramStart"/>
+      <w:r>
+        <w:t>lockServer</w:t>
+      </w:r>
+      <w:proofErr w:type="spellEnd"/>
+      <w:proofErr w:type="gramEnd"/>
+      <w:r>
+        <w:t>(</w:t>
+      </w:r>
+      <w:proofErr w:type="spellStart"/>
+      <w:r>
+        <w:t>true</w:t>
+      </w:r>
+      <w:proofErr w:type="spellEnd"/>
+      <w:r>
+        <w:t>) запрещает разрушение экземпляра фабрики классов</w:t>
+      </w:r>
+    </w:p>
+    <w:p>
+      <w:proofErr w:type="spellStart"/>
+      <w:proofErr w:type="gramStart"/>
+      <w:r>
         <w:lastRenderedPageBreak/>
-        <w:t>клиент</w:t>
-      </w:r>
-      <w:proofErr w:type="gramEnd"/>
-      <w:r>
-        <w:t xml:space="preserve"> - это программный модуль, который создает экземпляры </w:t>
-      </w:r>
-      <w:proofErr w:type="spellStart"/>
-      <w:r>
-        <w:t>com</w:t>
-      </w:r>
-      <w:proofErr w:type="spellEnd"/>
-      <w:r>
-        <w:t>-компонентов и использует их</w:t>
-      </w:r>
-    </w:p>
-    <w:p>
-      <w:r>
-        <w:t>*в качестве COM-клиент</w:t>
-      </w:r>
-      <w:r>
-        <w:t xml:space="preserve">а может выступать COM-сервер.  </w:t>
-      </w:r>
-    </w:p>
-    <w:p>
-      <w:r>
-        <w:t xml:space="preserve">6. Поясните понятия «однокомпонентный» и «многокомпонентный» COM-сервер. </w:t>
-      </w:r>
-    </w:p>
-    <w:p>
-      <w:proofErr w:type="spellStart"/>
-      <w:proofErr w:type="gramStart"/>
-      <w:r>
-        <w:t>com</w:t>
-      </w:r>
-      <w:proofErr w:type="spellEnd"/>
-      <w:proofErr w:type="gramEnd"/>
-      <w:r>
-        <w:t>-сервер называется "</w:t>
-      </w:r>
-      <w:proofErr w:type="spellStart"/>
-      <w:r>
-        <w:t>однокомпонентым</w:t>
-      </w:r>
-      <w:proofErr w:type="spellEnd"/>
-      <w:r>
-        <w:t xml:space="preserve">" если состоит из одного пользовательского компонента помимо стандартного компонента, который реализует интерфейс </w:t>
-      </w:r>
-      <w:proofErr w:type="spellStart"/>
-      <w:r>
-        <w:t>IClassFactory</w:t>
-      </w:r>
-      <w:proofErr w:type="spellEnd"/>
-    </w:p>
-    <w:p>
-      <w:r>
-        <w:t>"многокомпонентный" сервер состоит из нескольких пользовательских компонентов</w:t>
-      </w:r>
-    </w:p>
-    <w:p/>
-    <w:p>
-      <w:pPr>
-        <w:rPr>
-          <w:lang w:val="en-US"/>
-        </w:rPr>
-      </w:pPr>
-      <w:r>
-        <w:rPr>
-          <w:lang w:val="en-US"/>
-        </w:rPr>
-        <w:t xml:space="preserve">7. </w:t>
-      </w:r>
-      <w:r>
-        <w:t>Поясните</w:t>
-      </w:r>
-      <w:r>
-        <w:rPr>
-          <w:lang w:val="en-US"/>
-        </w:rPr>
-        <w:t xml:space="preserve"> </w:t>
-      </w:r>
-      <w:r>
-        <w:t>типы</w:t>
-      </w:r>
-      <w:r>
-        <w:rPr>
-          <w:lang w:val="en-US"/>
-        </w:rPr>
-        <w:t xml:space="preserve"> COM-</w:t>
-      </w:r>
-      <w:r>
-        <w:t>серверов</w:t>
-      </w:r>
-      <w:r>
-        <w:rPr>
-          <w:lang w:val="en-US"/>
-        </w:rPr>
-        <w:t xml:space="preserve">: CLSCTX_INPROC_SERVER, CLSCTX_LOCAL_SERVER, </w:t>
-      </w:r>
-      <w:r>
-        <w:t>С</w:t>
-      </w:r>
-      <w:r>
-        <w:rPr>
-          <w:lang w:val="en-US"/>
-        </w:rPr>
-        <w:t xml:space="preserve">LSCTX_REMOTE_SERVER. </w:t>
-      </w:r>
-    </w:p>
-    <w:p>
-      <w:pPr>
-        <w:rPr>
-          <w:lang w:val="en-US"/>
-        </w:rPr>
-      </w:pPr>
-      <w:r>
-        <w:rPr>
-          <w:lang w:val="en-US"/>
-        </w:rPr>
-        <w:t xml:space="preserve">CLSCTX_INPROC_SERVER - </w:t>
-      </w:r>
-      <w:proofErr w:type="spellStart"/>
-      <w:r>
-        <w:rPr>
-          <w:lang w:val="en-US"/>
-        </w:rPr>
-        <w:t>dll</w:t>
-      </w:r>
-      <w:proofErr w:type="spellEnd"/>
-      <w:r>
-        <w:rPr>
-          <w:lang w:val="en-US"/>
-        </w:rPr>
-        <w:t>-</w:t>
-      </w:r>
-      <w:r>
-        <w:t>сервер</w:t>
-      </w:r>
-      <w:r>
-        <w:rPr>
-          <w:lang w:val="en-US"/>
-        </w:rPr>
-        <w:t xml:space="preserve"> </w:t>
-      </w:r>
-      <w:proofErr w:type="spellStart"/>
-      <w:r>
-        <w:t>внутрипроцессовый</w:t>
-      </w:r>
-      <w:proofErr w:type="spellEnd"/>
-    </w:p>
-    <w:p>
-      <w:r>
-        <w:t xml:space="preserve">CLSCTX_LOCAL_SERVER - </w:t>
-      </w:r>
-      <w:proofErr w:type="spellStart"/>
-      <w:r>
-        <w:t>exe</w:t>
-      </w:r>
-      <w:proofErr w:type="spellEnd"/>
-      <w:r>
-        <w:t>-сервер, который работает за пределами процесса, но на той же машине</w:t>
-      </w:r>
-    </w:p>
-    <w:p>
-      <w:r>
-        <w:t xml:space="preserve">СLSCTX_REMOTE_SERVER - </w:t>
-      </w:r>
-      <w:proofErr w:type="spellStart"/>
-      <w:r>
-        <w:t>exe</w:t>
-      </w:r>
-      <w:proofErr w:type="spellEnd"/>
-      <w:r>
-        <w:t>-сервер, который работает на удаленной машине</w:t>
-      </w:r>
-    </w:p>
-    <w:p/>
-    <w:p>
-      <w:r>
-        <w:t xml:space="preserve">8. Как называется имя библиотеки, обеспечивающей работу COM-приложений.   </w:t>
-      </w:r>
-    </w:p>
-    <w:p>
-      <w:r>
-        <w:t>OLE32</w:t>
-      </w:r>
-    </w:p>
-    <w:p/>
-    <w:p>
-      <w:r>
-        <w:t xml:space="preserve">9. Поясните назначение типа и структуру HRESULT.  </w:t>
-      </w:r>
-    </w:p>
-    <w:p>
-      <w:r>
-        <w:t xml:space="preserve">HRESULT тип данных который хранит информацию о результате вызова функции компонента </w:t>
-      </w:r>
-    </w:p>
-    <w:p>
-      <w:proofErr w:type="gramStart"/>
-      <w:r>
-        <w:t>размер</w:t>
-      </w:r>
-      <w:proofErr w:type="gramEnd"/>
-      <w:r>
-        <w:t xml:space="preserve"> 32 бит</w:t>
-      </w:r>
-    </w:p>
-    <w:p>
-      <w:proofErr w:type="gramStart"/>
-      <w:r>
-        <w:t>первый</w:t>
-      </w:r>
-      <w:proofErr w:type="gramEnd"/>
-      <w:r>
-        <w:t xml:space="preserve"> бит указывает на успешность выполнения функции</w:t>
-      </w:r>
-    </w:p>
-    <w:p>
-      <w:proofErr w:type="gramStart"/>
-      <w:r>
-        <w:t>следующие</w:t>
-      </w:r>
-      <w:proofErr w:type="gramEnd"/>
-      <w:r>
-        <w:t xml:space="preserve"> 15 бит хранят информацию о типе ошибке</w:t>
-      </w:r>
-    </w:p>
-    <w:p>
-      <w:proofErr w:type="gramStart"/>
-      <w:r>
-        <w:t>и</w:t>
-      </w:r>
-      <w:proofErr w:type="gramEnd"/>
-      <w:r>
-        <w:t xml:space="preserve"> последние 16 бит хранят специфическую информацию об ошибке</w:t>
-      </w:r>
-    </w:p>
-    <w:p/>
-    <w:p>
-      <w:r>
-        <w:t xml:space="preserve">10. Что такое COM-интерфейс? </w:t>
-      </w:r>
-    </w:p>
-    <w:p>
-      <w:r>
-        <w:t>COM-интерфейс представляет собой способ взаимодействия между компонентами в рамках архитектуры COM.</w:t>
-      </w:r>
-    </w:p>
-    <w:p/>
-    <w:p>
-      <w:r>
-        <w:t>11. Чем характеризуется COM-интерфейс?</w:t>
-      </w:r>
-    </w:p>
-    <w:p>
-      <w:proofErr w:type="gramStart"/>
-      <w:r>
-        <w:t>1)идентификатор</w:t>
-      </w:r>
-      <w:proofErr w:type="gramEnd"/>
-      <w:r>
-        <w:t>, который имеет тип GUID, 2)методы, 3)свойства</w:t>
-      </w:r>
-    </w:p>
-    <w:p/>
-    <w:p>
-      <w:r>
-        <w:t>12. Что значит «стандартный» COM-интерфейс?</w:t>
-      </w:r>
-    </w:p>
-    <w:p>
-      <w:r>
-        <w:lastRenderedPageBreak/>
-        <w:t xml:space="preserve">"стандартный" </w:t>
-      </w:r>
-      <w:proofErr w:type="spellStart"/>
-      <w:proofErr w:type="gramStart"/>
-      <w:r>
-        <w:t>com</w:t>
-      </w:r>
-      <w:proofErr w:type="spellEnd"/>
-      <w:r>
-        <w:t>-интерфейс это</w:t>
-      </w:r>
-      <w:proofErr w:type="gramEnd"/>
-      <w:r>
-        <w:t xml:space="preserve"> интерфейс который описан в спецификации COM - все знают его IID</w:t>
-      </w:r>
-    </w:p>
-    <w:p/>
-    <w:p>
-      <w:r>
-        <w:t>13. Назовите два стандартных COM-интерфейса.</w:t>
-      </w:r>
-    </w:p>
-    <w:p>
-      <w:proofErr w:type="spellStart"/>
-      <w:r>
-        <w:t>IUnknown</w:t>
-      </w:r>
-      <w:proofErr w:type="spellEnd"/>
-    </w:p>
-    <w:p>
-      <w:proofErr w:type="spellStart"/>
-      <w:r>
-        <w:t>IClassFactory</w:t>
-      </w:r>
-      <w:proofErr w:type="spellEnd"/>
-    </w:p>
-    <w:p/>
-    <w:p>
-      <w:r>
-        <w:t xml:space="preserve">14. Перечислите методы интерфейса </w:t>
-      </w:r>
-      <w:proofErr w:type="spellStart"/>
-      <w:r>
-        <w:t>IUnknown</w:t>
-      </w:r>
-      <w:proofErr w:type="spellEnd"/>
-      <w:r>
-        <w:t xml:space="preserve"> и поясните их назначение. </w:t>
-      </w:r>
-    </w:p>
-    <w:p>
-      <w:r>
-        <w:t xml:space="preserve">* </w:t>
-      </w:r>
-      <w:proofErr w:type="spellStart"/>
-      <w:r>
-        <w:t>QueryInterface</w:t>
-      </w:r>
-      <w:proofErr w:type="spellEnd"/>
-      <w:r>
-        <w:t xml:space="preserve"> (находит интерфейсы по IID)</w:t>
-      </w:r>
-    </w:p>
-    <w:p>
-      <w:r>
-        <w:t xml:space="preserve">* </w:t>
-      </w:r>
-      <w:proofErr w:type="spellStart"/>
-      <w:r>
-        <w:t>AddRef</w:t>
-      </w:r>
-      <w:proofErr w:type="spellEnd"/>
-      <w:r>
-        <w:t xml:space="preserve"> (инкрементирует счетчик ссылок на интерфейс)</w:t>
-      </w:r>
-    </w:p>
-    <w:p>
-      <w:r>
-        <w:t xml:space="preserve">* </w:t>
-      </w:r>
-      <w:proofErr w:type="spellStart"/>
-      <w:r>
-        <w:t>Release</w:t>
-      </w:r>
-      <w:proofErr w:type="spellEnd"/>
-      <w:r>
-        <w:t xml:space="preserve"> (декрементирует счетчик ссылок на интерфейс)</w:t>
-      </w:r>
-    </w:p>
-    <w:p/>
-    <w:p>
-      <w:r>
-        <w:t>15. Что такое «фабрика классов» и для чего она нужна?</w:t>
-      </w:r>
-    </w:p>
-    <w:p>
-      <w:proofErr w:type="gramStart"/>
-      <w:r>
-        <w:t>это</w:t>
-      </w:r>
-      <w:proofErr w:type="gramEnd"/>
-      <w:r>
-        <w:t xml:space="preserve"> компонент, реализующий интерфейс </w:t>
-      </w:r>
-      <w:proofErr w:type="spellStart"/>
-      <w:r>
-        <w:t>IClassFactory</w:t>
-      </w:r>
-      <w:proofErr w:type="spellEnd"/>
-      <w:r>
-        <w:t>, который создает экземпляры пользовательских компонентов</w:t>
-      </w:r>
-    </w:p>
-    <w:p/>
-    <w:p>
-      <w:r>
-        <w:t xml:space="preserve">16. Перечислите методы интерфейса </w:t>
-      </w:r>
-      <w:proofErr w:type="spellStart"/>
-      <w:r>
-        <w:t>IClassFactory</w:t>
-      </w:r>
-      <w:proofErr w:type="spellEnd"/>
-      <w:r>
-        <w:t xml:space="preserve"> и поясните их назначение.</w:t>
-      </w:r>
-    </w:p>
-    <w:p>
-      <w:r>
-        <w:t xml:space="preserve">* </w:t>
-      </w:r>
-      <w:proofErr w:type="spellStart"/>
-      <w:r>
-        <w:t>CreateInstance</w:t>
-      </w:r>
-      <w:proofErr w:type="spellEnd"/>
-      <w:r>
-        <w:t xml:space="preserve"> (возвращает </w:t>
-      </w:r>
-      <w:proofErr w:type="spellStart"/>
-      <w:r>
-        <w:t>экземляр</w:t>
-      </w:r>
-      <w:proofErr w:type="spellEnd"/>
-      <w:r>
-        <w:t xml:space="preserve"> пользовательского компонента)</w:t>
-      </w:r>
-    </w:p>
-    <w:p>
-      <w:r>
-        <w:t xml:space="preserve">* </w:t>
-      </w:r>
-      <w:proofErr w:type="spellStart"/>
-      <w:r>
-        <w:t>LockServer</w:t>
-      </w:r>
-      <w:proofErr w:type="spellEnd"/>
-      <w:r>
-        <w:t xml:space="preserve"> (запрещает разрушение экземпляра фабрики классов)</w:t>
-      </w:r>
-    </w:p>
-    <w:p/>
-    <w:p>
-      <w:r>
-        <w:t>17. Что такое «счетчик ссылок на интерфейсы»? Для чего он нужен? Каким образом и когда этот счетчик увеличивается и уменьшается?</w:t>
-      </w:r>
-    </w:p>
-    <w:p>
-      <w:r>
-        <w:t xml:space="preserve">Данный </w:t>
-      </w:r>
-      <w:proofErr w:type="spellStart"/>
-      <w:r>
-        <w:t>механиз</w:t>
-      </w:r>
-      <w:proofErr w:type="spellEnd"/>
-      <w:r>
-        <w:t xml:space="preserve"> позволяет узнать когда можно удалить экземпляр компонента из памяти. </w:t>
-      </w:r>
-    </w:p>
-    <w:p>
-      <w:proofErr w:type="spellStart"/>
-      <w:r>
-        <w:t>AddRef</w:t>
-      </w:r>
-      <w:proofErr w:type="spellEnd"/>
-      <w:r>
-        <w:t xml:space="preserve"> - увеличивает</w:t>
-      </w:r>
-    </w:p>
-    <w:p>
-      <w:proofErr w:type="spellStart"/>
-      <w:r>
-        <w:t>Release</w:t>
-      </w:r>
-      <w:proofErr w:type="spellEnd"/>
-      <w:r>
-        <w:t xml:space="preserve"> - уменьшает</w:t>
-      </w:r>
-    </w:p>
-    <w:p/>
-    <w:p>
-      <w:r>
-        <w:t>18. Какое соглашение о вызове и возврате должен обеспечивать метод COM-объекта? Какие методы являются исключением?</w:t>
-      </w:r>
-    </w:p>
-    <w:p>
-      <w:r>
-        <w:t xml:space="preserve">Все методы компонента должны возвращать тип данных HRESULT </w:t>
-      </w:r>
-    </w:p>
-    <w:p>
-      <w:r>
-        <w:t>(</w:t>
-      </w:r>
-      <w:proofErr w:type="gramStart"/>
-      <w:r>
-        <w:t>исключение</w:t>
-      </w:r>
-      <w:proofErr w:type="gramEnd"/>
-      <w:r>
-        <w:t xml:space="preserve"> </w:t>
-      </w:r>
-      <w:proofErr w:type="spellStart"/>
-      <w:r>
-        <w:t>AddRef</w:t>
-      </w:r>
-      <w:proofErr w:type="spellEnd"/>
-      <w:r>
-        <w:t xml:space="preserve"> и </w:t>
-      </w:r>
-      <w:proofErr w:type="spellStart"/>
-      <w:r>
-        <w:t>Release</w:t>
-      </w:r>
-      <w:proofErr w:type="spellEnd"/>
-      <w:r>
-        <w:t>)</w:t>
-      </w:r>
-    </w:p>
-    <w:p/>
-    <w:p>
-      <w:r>
-        <w:t>19. Что должен «знать» COM-клиент, чтобы использовать COM-объект?</w:t>
-      </w:r>
-    </w:p>
-    <w:p>
-      <w:r>
-        <w:t>CLSID компонента</w:t>
-      </w:r>
-    </w:p>
-    <w:p>
-      <w:proofErr w:type="gramStart"/>
-      <w:r>
-        <w:t>определение</w:t>
-      </w:r>
-      <w:proofErr w:type="gramEnd"/>
-      <w:r>
-        <w:t xml:space="preserve"> и IID интерфейсов</w:t>
-      </w:r>
-    </w:p>
-    <w:p/>
-    <w:p>
-      <w:r>
-        <w:t xml:space="preserve">20. Объясните в чем заключается процесс регистрации COM-объекта?   </w:t>
-      </w:r>
-    </w:p>
-    <w:p>
-      <w:r>
-        <w:t xml:space="preserve">Записать в </w:t>
-      </w:r>
-      <w:proofErr w:type="spellStart"/>
-      <w:r>
-        <w:t>реест</w:t>
-      </w:r>
-      <w:proofErr w:type="spellEnd"/>
-      <w:r>
-        <w:t xml:space="preserve"> путь к </w:t>
-      </w:r>
-      <w:proofErr w:type="spellStart"/>
-      <w:r>
-        <w:t>dll</w:t>
-      </w:r>
-      <w:proofErr w:type="spellEnd"/>
-      <w:r>
-        <w:t xml:space="preserve"> и его CLSID</w:t>
-      </w:r>
-    </w:p>
-    <w:p/>
-    <w:p>
-      <w:r>
-        <w:t xml:space="preserve">21. Поясните назначение утилиты regsvr32 и принцип ее работы. </w:t>
-      </w:r>
-    </w:p>
-    <w:p>
-      <w:proofErr w:type="gramStart"/>
-      <w:r>
-        <w:t>регистрирует</w:t>
-      </w:r>
-      <w:proofErr w:type="gramEnd"/>
-      <w:r>
-        <w:t xml:space="preserve"> удаляет COM-сервер из реестра</w:t>
-      </w:r>
-    </w:p>
-    <w:p/>
-    <w:p>
-      <w:r>
-        <w:t xml:space="preserve">22. Поясните назначение утилиты </w:t>
-      </w:r>
-      <w:proofErr w:type="spellStart"/>
-      <w:r>
-        <w:t>regedit</w:t>
-      </w:r>
-      <w:proofErr w:type="spellEnd"/>
-      <w:r>
-        <w:t>.</w:t>
-      </w:r>
-    </w:p>
-    <w:p>
-      <w:proofErr w:type="gramStart"/>
-      <w:r>
-        <w:t>позволяет</w:t>
-      </w:r>
-      <w:proofErr w:type="gramEnd"/>
-      <w:r>
-        <w:t xml:space="preserve"> просматривать и изменять реестр</w:t>
-      </w:r>
-    </w:p>
-    <w:p/>
-    <w:p>
-      <w:r>
-        <w:t xml:space="preserve">23. Перечислите пять функций, которые </w:t>
-      </w:r>
-      <w:proofErr w:type="gramStart"/>
-      <w:r>
-        <w:t>экспортируются  COM</w:t>
-      </w:r>
-      <w:proofErr w:type="gramEnd"/>
-      <w:r>
-        <w:t xml:space="preserve">/DLL-контейнером. Поясните назначение этих функций.   </w:t>
-      </w:r>
-    </w:p>
-    <w:p>
-      <w:proofErr w:type="spellStart"/>
-      <w:r>
-        <w:t>DllRegisterServer</w:t>
-      </w:r>
-      <w:proofErr w:type="spellEnd"/>
-      <w:r>
-        <w:t xml:space="preserve"> - исп. regsvr32 для регистрации </w:t>
-      </w:r>
-      <w:proofErr w:type="spellStart"/>
-      <w:r>
-        <w:t>dll</w:t>
-      </w:r>
-      <w:proofErr w:type="spellEnd"/>
-      <w:r>
-        <w:t xml:space="preserve"> в реестре</w:t>
-      </w:r>
-    </w:p>
-    <w:p>
-      <w:proofErr w:type="spellStart"/>
-      <w:r>
-        <w:t>DllUnregisterServer</w:t>
-      </w:r>
-      <w:proofErr w:type="spellEnd"/>
-      <w:r>
-        <w:t xml:space="preserve"> - исп. regsvr32 для удаления </w:t>
-      </w:r>
-      <w:proofErr w:type="spellStart"/>
-      <w:r>
-        <w:t>dll</w:t>
-      </w:r>
-      <w:proofErr w:type="spellEnd"/>
-      <w:r>
-        <w:t xml:space="preserve"> из реестра</w:t>
-      </w:r>
-    </w:p>
-    <w:p>
-      <w:proofErr w:type="spellStart"/>
-      <w:r>
-        <w:t>DllInstall</w:t>
-      </w:r>
-      <w:proofErr w:type="spellEnd"/>
-      <w:r>
-        <w:t xml:space="preserve"> - исп. regsvr32 чтобы понять можно ли вызывать другие функции</w:t>
-      </w:r>
-    </w:p>
-    <w:p>
-      <w:proofErr w:type="spellStart"/>
-      <w:r>
-        <w:t>DllGetClassObject</w:t>
-      </w:r>
-      <w:proofErr w:type="spellEnd"/>
-      <w:r>
-        <w:t xml:space="preserve"> - исп. OLE32 для получения компонента по CLSID</w:t>
-      </w:r>
-    </w:p>
-    <w:p>
-      <w:proofErr w:type="spellStart"/>
-      <w:r>
-        <w:t>DllCanUnloadNow</w:t>
-      </w:r>
-      <w:proofErr w:type="spellEnd"/>
-      <w:r>
-        <w:t xml:space="preserve"> - исп. OLE32 чтобы узнать можно ли выгрузить </w:t>
-      </w:r>
-      <w:proofErr w:type="spellStart"/>
-      <w:r>
-        <w:t>dll</w:t>
-      </w:r>
-      <w:proofErr w:type="spellEnd"/>
-    </w:p>
-    <w:p/>
-    <w:p>
-      <w:r>
-        <w:t>24. Назовите функцию COM-контейнера, которая вызывается OLE32 для получения указатель на фабрику классов.</w:t>
-      </w:r>
-    </w:p>
-    <w:p>
-      <w:proofErr w:type="spellStart"/>
-      <w:r>
-        <w:t>DllGetClassObject</w:t>
-      </w:r>
-      <w:proofErr w:type="spellEnd"/>
-    </w:p>
-    <w:p/>
-    <w:p>
-      <w:r>
-        <w:t xml:space="preserve">25. Назовите функцию фабрики классов, в которой создается объект компонента. </w:t>
-      </w:r>
-    </w:p>
-    <w:p>
-      <w:proofErr w:type="spellStart"/>
-      <w:r>
-        <w:t>CreateInstance</w:t>
-      </w:r>
-      <w:proofErr w:type="spellEnd"/>
-    </w:p>
-    <w:p/>
-    <w:p>
-      <w:r>
-        <w:t>26. Поясните назначение «счетчика экземпляров компонент». Где этот счетчик увеличивается и где уменьшается?</w:t>
-      </w:r>
-    </w:p>
-    <w:p>
-      <w:r>
-        <w:t>Показывает количество активных компонентов</w:t>
-      </w:r>
-    </w:p>
-    <w:p>
-      <w:r>
-        <w:t>Изменяется в конструкторе/деструкторе компонента</w:t>
-      </w:r>
-    </w:p>
-    <w:p/>
-    <w:p>
-      <w:r>
-        <w:t>27. Назовите условие, при котором объект компонента удаляется.</w:t>
-      </w:r>
-    </w:p>
-    <w:p>
-      <w:proofErr w:type="gramStart"/>
-      <w:r>
-        <w:t>счетчик</w:t>
-      </w:r>
-      <w:proofErr w:type="gramEnd"/>
-      <w:r>
-        <w:t xml:space="preserve"> ссылок на интерфейс == 0 и счетчик экземпляров компонента == 0</w:t>
-      </w:r>
-    </w:p>
-    <w:p/>
-    <w:p>
-      <w:r>
-        <w:lastRenderedPageBreak/>
-        <w:t xml:space="preserve">28. Объясните на механизм блокировки COM-сервера (функция </w:t>
-      </w:r>
-      <w:proofErr w:type="spellStart"/>
-      <w:r>
-        <w:t>LockServer</w:t>
-      </w:r>
-      <w:proofErr w:type="spellEnd"/>
-      <w:r>
-        <w:t xml:space="preserve"> фабрики классов). </w:t>
-      </w:r>
-    </w:p>
-    <w:p>
-      <w:proofErr w:type="spellStart"/>
-      <w:proofErr w:type="gramStart"/>
-      <w:r>
-        <w:t>lockServer</w:t>
-      </w:r>
-      <w:proofErr w:type="spellEnd"/>
-      <w:proofErr w:type="gramEnd"/>
-      <w:r>
-        <w:t>(</w:t>
-      </w:r>
-      <w:proofErr w:type="spellStart"/>
-      <w:r>
-        <w:t>true</w:t>
-      </w:r>
-      <w:proofErr w:type="spellEnd"/>
-      <w:r>
-        <w:t>) запрещает разрушение экземпляра фабрики классов</w:t>
-      </w:r>
-    </w:p>
-    <w:p>
-      <w:proofErr w:type="spellStart"/>
-      <w:proofErr w:type="gramStart"/>
-      <w:r>
         <w:t>lockServer</w:t>
       </w:r>
       <w:proofErr w:type="spellEnd"/>

</xml_diff>